<commit_message>
Create vacation spot assignment
</commit_message>
<xml_diff>
--- a/module_3/Level 3 Notes.docx
+++ b/module_3/Level 3 Notes.docx
@@ -2,7 +2,207 @@
 <file path=word/document.xml><?xml version="1.0" encoding="utf-8"?>
 <w:document xmlns:wpc="http://schemas.microsoft.com/office/word/2010/wordprocessingCanvas" xmlns:cx="http://schemas.microsoft.com/office/drawing/2014/chartex" xmlns:cx1="http://schemas.microsoft.com/office/drawing/2015/9/8/chartex" xmlns:cx2="http://schemas.microsoft.com/office/drawing/2015/10/21/chartex" xmlns:cx3="http://schemas.microsoft.com/office/drawing/2016/5/9/chartex" xmlns:cx4="http://schemas.microsoft.com/office/drawing/2016/5/10/chartex" xmlns:cx5="http://schemas.microsoft.com/office/drawing/2016/5/11/chartex" xmlns:cx6="http://schemas.microsoft.com/office/drawing/2016/5/12/chartex" xmlns:cx7="http://schemas.microsoft.com/office/drawing/2016/5/13/chartex" xmlns:cx8="http://schemas.microsoft.com/office/drawing/2016/5/14/chartex" xmlns:mc="http://schemas.openxmlformats.org/markup-compatibility/2006" xmlns:aink="http://schemas.microsoft.com/office/drawing/2016/ink" xmlns:am3d="http://schemas.microsoft.com/office/drawing/2017/model3d" xmlns:o="urn:schemas-microsoft-com:office:office" xmlns:r="http://schemas.openxmlformats.org/officeDocument/2006/relationships" xmlns:m="http://schemas.openxmlformats.org/officeDocument/2006/math" xmlns:v="urn:schemas-microsoft-com:vml" xmlns:wp14="http://schemas.microsoft.com/office/word/2010/wordprocessingDrawing" xmlns:wp="http://schemas.openxmlformats.org/drawingml/2006/wordprocessingDrawing" xmlns:w10="urn:schemas-microsoft-com:office:word" xmlns:w="http://schemas.openxmlformats.org/wordprocessingml/2006/main" xmlns:w14="http://schemas.microsoft.com/office/word/2010/wordml" xmlns:w15="http://schemas.microsoft.com/office/word/2012/wordml" xmlns:w16cex="http://schemas.microsoft.com/office/word/2018/wordml/cex" xmlns:w16cid="http://schemas.microsoft.com/office/word/2016/wordml/cid" xmlns:w16="http://schemas.microsoft.com/office/word/2018/wordml" xmlns:w16se="http://schemas.microsoft.com/office/word/2015/wordml/symex" xmlns:wpg="http://schemas.microsoft.com/office/word/2010/wordprocessingGroup" xmlns:wpi="http://schemas.microsoft.com/office/word/2010/wordprocessingInk" xmlns:wne="http://schemas.microsoft.com/office/word/2006/wordml" xmlns:wps="http://schemas.microsoft.com/office/word/2010/wordprocessingShape" mc:Ignorable="w14 w15 w16se w16cid w16 w16cex wp14">
   <w:body>
-    <w:p/>
+    <w:p>
+      <w:r>
+        <w:t>React</w:t>
+      </w:r>
+    </w:p>
+    <w:p>
+      <w:pPr>
+        <w:pStyle w:val="ListParagraph"/>
+        <w:numPr>
+          <w:ilvl w:val="0"/>
+          <w:numId w:val="1"/>
+        </w:numPr>
+      </w:pPr>
+      <w:r>
+        <w:t>What</w:t>
+      </w:r>
+    </w:p>
+    <w:p>
+      <w:pPr>
+        <w:pStyle w:val="ListParagraph"/>
+        <w:numPr>
+          <w:ilvl w:val="1"/>
+          <w:numId w:val="1"/>
+        </w:numPr>
+      </w:pPr>
+      <w:r>
+        <w:t>React is an open-source front-End Vanilla JS library for building user interfaces or UI components. It is maintained by Facebook and a community of individual developers and companies. React can be used as a base in the development of single-page or mobile applications</w:t>
+      </w:r>
+    </w:p>
+    <w:p>
+      <w:pPr>
+        <w:pStyle w:val="ListParagraph"/>
+        <w:numPr>
+          <w:ilvl w:val="1"/>
+          <w:numId w:val="1"/>
+        </w:numPr>
+      </w:pPr>
+    </w:p>
+    <w:p>
+      <w:pPr>
+        <w:pStyle w:val="ListParagraph"/>
+        <w:numPr>
+          <w:ilvl w:val="0"/>
+          <w:numId w:val="1"/>
+        </w:numPr>
+      </w:pPr>
+      <w:r>
+        <w:t>Why React</w:t>
+      </w:r>
+    </w:p>
+    <w:p>
+      <w:pPr>
+        <w:pStyle w:val="ListParagraph"/>
+        <w:numPr>
+          <w:ilvl w:val="1"/>
+          <w:numId w:val="1"/>
+        </w:numPr>
+      </w:pPr>
+      <w:r>
+        <w:t xml:space="preserve">Speed </w:t>
+      </w:r>
+    </w:p>
+    <w:p>
+      <w:pPr>
+        <w:pStyle w:val="ListParagraph"/>
+        <w:numPr>
+          <w:ilvl w:val="2"/>
+          <w:numId w:val="1"/>
+        </w:numPr>
+      </w:pPr>
+      <w:r>
+        <w:t xml:space="preserve">compared to </w:t>
+      </w:r>
+      <w:proofErr w:type="spellStart"/>
+      <w:r>
+        <w:t>webapplications</w:t>
+      </w:r>
+      <w:proofErr w:type="spellEnd"/>
+      <w:r>
+        <w:t xml:space="preserve"> that are built on vanilla </w:t>
+      </w:r>
+      <w:proofErr w:type="spellStart"/>
+      <w:r>
+        <w:t>javascript</w:t>
+      </w:r>
+      <w:proofErr w:type="spellEnd"/>
+    </w:p>
+    <w:p>
+      <w:pPr>
+        <w:pStyle w:val="ListParagraph"/>
+        <w:numPr>
+          <w:ilvl w:val="1"/>
+          <w:numId w:val="1"/>
+        </w:numPr>
+      </w:pPr>
+      <w:r>
+        <w:t>Virtual DOM</w:t>
+      </w:r>
+    </w:p>
+    <w:p>
+      <w:pPr>
+        <w:pStyle w:val="ListParagraph"/>
+        <w:numPr>
+          <w:ilvl w:val="1"/>
+          <w:numId w:val="1"/>
+        </w:numPr>
+      </w:pPr>
+      <w:r>
+        <w:t>Reusable (and clearer) Web Components</w:t>
+      </w:r>
+    </w:p>
+    <w:p>
+      <w:pPr>
+        <w:pStyle w:val="ListParagraph"/>
+        <w:numPr>
+          <w:ilvl w:val="1"/>
+          <w:numId w:val="1"/>
+        </w:numPr>
+      </w:pPr>
+      <w:r>
+        <w:t>Maintained by Facebook</w:t>
+      </w:r>
+    </w:p>
+    <w:p>
+      <w:pPr>
+        <w:pStyle w:val="ListParagraph"/>
+        <w:numPr>
+          <w:ilvl w:val="1"/>
+          <w:numId w:val="1"/>
+        </w:numPr>
+      </w:pPr>
+      <w:r>
+        <w:t>Hirable</w:t>
+      </w:r>
+    </w:p>
+    <w:p>
+      <w:pPr>
+        <w:pStyle w:val="ListParagraph"/>
+        <w:numPr>
+          <w:ilvl w:val="0"/>
+          <w:numId w:val="1"/>
+        </w:numPr>
+      </w:pPr>
+      <w:r>
+        <w:t xml:space="preserve">Need to be </w:t>
+      </w:r>
+      <w:r>
+        <w:t>familiar</w:t>
+      </w:r>
+      <w:r>
+        <w:t xml:space="preserve"> with</w:t>
+      </w:r>
+    </w:p>
+    <w:p>
+      <w:pPr>
+        <w:pStyle w:val="ListParagraph"/>
+        <w:numPr>
+          <w:ilvl w:val="1"/>
+          <w:numId w:val="1"/>
+        </w:numPr>
+      </w:pPr>
+      <w:r>
+        <w:t>ES6</w:t>
+      </w:r>
+    </w:p>
+    <w:p>
+      <w:pPr>
+        <w:pStyle w:val="ListParagraph"/>
+        <w:numPr>
+          <w:ilvl w:val="2"/>
+          <w:numId w:val="1"/>
+        </w:numPr>
+      </w:pPr>
+      <w:r>
+        <w:t>Import</w:t>
+      </w:r>
+    </w:p>
+    <w:p>
+      <w:pPr>
+        <w:pStyle w:val="ListParagraph"/>
+        <w:numPr>
+          <w:ilvl w:val="2"/>
+          <w:numId w:val="1"/>
+        </w:numPr>
+      </w:pPr>
+      <w:r>
+        <w:t>Functions/Callbacks</w:t>
+      </w:r>
+    </w:p>
+    <w:p>
+      <w:pPr>
+        <w:pStyle w:val="ListParagraph"/>
+        <w:numPr>
+          <w:ilvl w:val="1"/>
+          <w:numId w:val="1"/>
+        </w:numPr>
+      </w:pPr>
+      <w:r>
+        <w:t>Camel Case</w:t>
+      </w:r>
+    </w:p>
     <w:sectPr>
       <w:pgSz w:w="12240" w:h="15840"/>
       <w:pgMar w:top="1440" w:right="1440" w:bottom="1440" w:left="1440" w:header="720" w:footer="720" w:gutter="0"/>
@@ -11,6 +211,127 @@
     </w:sectPr>
   </w:body>
 </w:document>
+</file>
+
+<file path=word/numbering.xml><?xml version="1.0" encoding="utf-8"?>
+<w:numbering xmlns:wpc="http://schemas.microsoft.com/office/word/2010/wordprocessingCanvas" xmlns:cx="http://schemas.microsoft.com/office/drawing/2014/chartex" xmlns:cx1="http://schemas.microsoft.com/office/drawing/2015/9/8/chartex" xmlns:cx2="http://schemas.microsoft.com/office/drawing/2015/10/21/chartex" xmlns:cx3="http://schemas.microsoft.com/office/drawing/2016/5/9/chartex" xmlns:cx4="http://schemas.microsoft.com/office/drawing/2016/5/10/chartex" xmlns:cx5="http://schemas.microsoft.com/office/drawing/2016/5/11/chartex" xmlns:cx6="http://schemas.microsoft.com/office/drawing/2016/5/12/chartex" xmlns:cx7="http://schemas.microsoft.com/office/drawing/2016/5/13/chartex" xmlns:cx8="http://schemas.microsoft.com/office/drawing/2016/5/14/chartex" xmlns:mc="http://schemas.openxmlformats.org/markup-compatibility/2006" xmlns:aink="http://schemas.microsoft.com/office/drawing/2016/ink" xmlns:am3d="http://schemas.microsoft.com/office/drawing/2017/model3d" xmlns:o="urn:schemas-microsoft-com:office:office" xmlns:r="http://schemas.openxmlformats.org/officeDocument/2006/relationships" xmlns:m="http://schemas.openxmlformats.org/officeDocument/2006/math" xmlns:v="urn:schemas-microsoft-com:vml" xmlns:wp14="http://schemas.microsoft.com/office/word/2010/wordprocessingDrawing" xmlns:wp="http://schemas.openxmlformats.org/drawingml/2006/wordprocessingDrawing" xmlns:w10="urn:schemas-microsoft-com:office:word" xmlns:w="http://schemas.openxmlformats.org/wordprocessingml/2006/main" xmlns:w14="http://schemas.microsoft.com/office/word/2010/wordml" xmlns:w15="http://schemas.microsoft.com/office/word/2012/wordml" xmlns:w16cex="http://schemas.microsoft.com/office/word/2018/wordml/cex" xmlns:w16cid="http://schemas.microsoft.com/office/word/2016/wordml/cid" xmlns:w16="http://schemas.microsoft.com/office/word/2018/wordml" xmlns:w16se="http://schemas.microsoft.com/office/word/2015/wordml/symex" xmlns:wpg="http://schemas.microsoft.com/office/word/2010/wordprocessingGroup" xmlns:wpi="http://schemas.microsoft.com/office/word/2010/wordprocessingInk" xmlns:wne="http://schemas.microsoft.com/office/word/2006/wordml" xmlns:wps="http://schemas.microsoft.com/office/word/2010/wordprocessingShape" mc:Ignorable="w14 w15 w16se w16cid w16 w16cex wp14">
+  <w:abstractNum w:abstractNumId="0" w15:restartNumberingAfterBreak="0">
+    <w:nsid w:val="3601123E"/>
+    <w:multiLevelType w:val="hybridMultilevel"/>
+    <w:tmpl w:val="27984488"/>
+    <w:lvl w:ilvl="0" w:tplc="F6CA2740">
+      <w:start w:val="7"/>
+      <w:numFmt w:val="bullet"/>
+      <w:lvlText w:val="-"/>
+      <w:lvlJc w:val="left"/>
+      <w:pPr>
+        <w:ind w:left="720" w:hanging="360"/>
+      </w:pPr>
+      <w:rPr>
+        <w:rFonts w:ascii="Calibri" w:eastAsiaTheme="minorHAnsi" w:hAnsi="Calibri" w:cs="Calibri" w:hint="default"/>
+      </w:rPr>
+    </w:lvl>
+    <w:lvl w:ilvl="1" w:tplc="04090003">
+      <w:start w:val="1"/>
+      <w:numFmt w:val="bullet"/>
+      <w:lvlText w:val="o"/>
+      <w:lvlJc w:val="left"/>
+      <w:pPr>
+        <w:ind w:left="1440" w:hanging="360"/>
+      </w:pPr>
+      <w:rPr>
+        <w:rFonts w:ascii="Courier New" w:hAnsi="Courier New" w:cs="Courier New" w:hint="default"/>
+      </w:rPr>
+    </w:lvl>
+    <w:lvl w:ilvl="2" w:tplc="04090005">
+      <w:start w:val="1"/>
+      <w:numFmt w:val="bullet"/>
+      <w:lvlText w:val=""/>
+      <w:lvlJc w:val="left"/>
+      <w:pPr>
+        <w:ind w:left="2160" w:hanging="360"/>
+      </w:pPr>
+      <w:rPr>
+        <w:rFonts w:ascii="Wingdings" w:hAnsi="Wingdings" w:hint="default"/>
+      </w:rPr>
+    </w:lvl>
+    <w:lvl w:ilvl="3" w:tplc="04090001" w:tentative="1">
+      <w:start w:val="1"/>
+      <w:numFmt w:val="bullet"/>
+      <w:lvlText w:val=""/>
+      <w:lvlJc w:val="left"/>
+      <w:pPr>
+        <w:ind w:left="2880" w:hanging="360"/>
+      </w:pPr>
+      <w:rPr>
+        <w:rFonts w:ascii="Symbol" w:hAnsi="Symbol" w:hint="default"/>
+      </w:rPr>
+    </w:lvl>
+    <w:lvl w:ilvl="4" w:tplc="04090003" w:tentative="1">
+      <w:start w:val="1"/>
+      <w:numFmt w:val="bullet"/>
+      <w:lvlText w:val="o"/>
+      <w:lvlJc w:val="left"/>
+      <w:pPr>
+        <w:ind w:left="3600" w:hanging="360"/>
+      </w:pPr>
+      <w:rPr>
+        <w:rFonts w:ascii="Courier New" w:hAnsi="Courier New" w:cs="Courier New" w:hint="default"/>
+      </w:rPr>
+    </w:lvl>
+    <w:lvl w:ilvl="5" w:tplc="04090005" w:tentative="1">
+      <w:start w:val="1"/>
+      <w:numFmt w:val="bullet"/>
+      <w:lvlText w:val=""/>
+      <w:lvlJc w:val="left"/>
+      <w:pPr>
+        <w:ind w:left="4320" w:hanging="360"/>
+      </w:pPr>
+      <w:rPr>
+        <w:rFonts w:ascii="Wingdings" w:hAnsi="Wingdings" w:hint="default"/>
+      </w:rPr>
+    </w:lvl>
+    <w:lvl w:ilvl="6" w:tplc="04090001" w:tentative="1">
+      <w:start w:val="1"/>
+      <w:numFmt w:val="bullet"/>
+      <w:lvlText w:val=""/>
+      <w:lvlJc w:val="left"/>
+      <w:pPr>
+        <w:ind w:left="5040" w:hanging="360"/>
+      </w:pPr>
+      <w:rPr>
+        <w:rFonts w:ascii="Symbol" w:hAnsi="Symbol" w:hint="default"/>
+      </w:rPr>
+    </w:lvl>
+    <w:lvl w:ilvl="7" w:tplc="04090003" w:tentative="1">
+      <w:start w:val="1"/>
+      <w:numFmt w:val="bullet"/>
+      <w:lvlText w:val="o"/>
+      <w:lvlJc w:val="left"/>
+      <w:pPr>
+        <w:ind w:left="5760" w:hanging="360"/>
+      </w:pPr>
+      <w:rPr>
+        <w:rFonts w:ascii="Courier New" w:hAnsi="Courier New" w:cs="Courier New" w:hint="default"/>
+      </w:rPr>
+    </w:lvl>
+    <w:lvl w:ilvl="8" w:tplc="04090005" w:tentative="1">
+      <w:start w:val="1"/>
+      <w:numFmt w:val="bullet"/>
+      <w:lvlText w:val=""/>
+      <w:lvlJc w:val="left"/>
+      <w:pPr>
+        <w:ind w:left="6480" w:hanging="360"/>
+      </w:pPr>
+      <w:rPr>
+        <w:rFonts w:ascii="Wingdings" w:hAnsi="Wingdings" w:hint="default"/>
+      </w:rPr>
+    </w:lvl>
+  </w:abstractNum>
+  <w:num w:numId="1">
+    <w:abstractNumId w:val="0"/>
+  </w:num>
+</w:numbering>
 </file>
 
 <file path=word/styles.xml><?xml version="1.0" encoding="utf-8"?>
@@ -435,6 +756,17 @@
     <w:semiHidden/>
     <w:unhideWhenUsed/>
   </w:style>
+  <w:style w:type="paragraph" w:styleId="ListParagraph">
+    <w:name w:val="List Paragraph"/>
+    <w:basedOn w:val="Normal"/>
+    <w:uiPriority w:val="34"/>
+    <w:qFormat/>
+    <w:rsid w:val="005724AE"/>
+    <w:pPr>
+      <w:ind w:left="720"/>
+      <w:contextualSpacing/>
+    </w:pPr>
+  </w:style>
 </w:styles>
 </file>
 

</xml_diff>

<commit_message>
Add other project assignments
</commit_message>
<xml_diff>
--- a/module_3/Level 3 Notes.docx
+++ b/module_3/Level 3 Notes.docx
@@ -73,15 +73,13 @@
         </w:numPr>
       </w:pPr>
       <w:r>
-        <w:t xml:space="preserve">compared to </w:t>
-      </w:r>
-      <w:proofErr w:type="spellStart"/>
-      <w:r>
-        <w:t>webapplications</w:t>
-      </w:r>
-      <w:proofErr w:type="spellEnd"/>
-      <w:r>
-        <w:t xml:space="preserve"> that are built on vanilla </w:t>
+        <w:t>compared to web</w:t>
+      </w:r>
+      <w:r>
+        <w:t xml:space="preserve"> </w:t>
+      </w:r>
+      <w:r>
+        <w:t xml:space="preserve">applications that are built on vanilla </w:t>
       </w:r>
       <w:proofErr w:type="spellStart"/>
       <w:r>
@@ -200,8 +198,793 @@
         </w:numPr>
       </w:pPr>
       <w:r>
-        <w:t>Camel Case</w:t>
-      </w:r>
+        <w:t>c</w:t>
+      </w:r>
+      <w:r>
+        <w:t>amel Case</w:t>
+      </w:r>
+    </w:p>
+    <w:p>
+      <w:pPr>
+        <w:pStyle w:val="ListParagraph"/>
+        <w:numPr>
+          <w:ilvl w:val="0"/>
+          <w:numId w:val="1"/>
+        </w:numPr>
+      </w:pPr>
+      <w:r>
+        <w:t xml:space="preserve">Other tools </w:t>
+      </w:r>
+    </w:p>
+    <w:p>
+      <w:pPr>
+        <w:pStyle w:val="ListParagraph"/>
+        <w:numPr>
+          <w:ilvl w:val="1"/>
+          <w:numId w:val="1"/>
+        </w:numPr>
+      </w:pPr>
+      <w:r>
+        <w:t>React Chrome/MDN Developer Tools</w:t>
+      </w:r>
+    </w:p>
+    <w:p>
+      <w:r>
+        <w:t>Building React App</w:t>
+      </w:r>
+    </w:p>
+    <w:p>
+      <w:pPr>
+        <w:pStyle w:val="ListParagraph"/>
+        <w:numPr>
+          <w:ilvl w:val="0"/>
+          <w:numId w:val="2"/>
+        </w:numPr>
+      </w:pPr>
+      <w:r>
+        <w:t>Functional Components Practice</w:t>
+      </w:r>
+    </w:p>
+    <w:p>
+      <w:pPr>
+        <w:pStyle w:val="ListParagraph"/>
+        <w:numPr>
+          <w:ilvl w:val="1"/>
+          <w:numId w:val="2"/>
+        </w:numPr>
+      </w:pPr>
+      <w:r>
+        <w:t>Move components into separate files</w:t>
+      </w:r>
+    </w:p>
+    <w:p>
+      <w:pPr>
+        <w:pStyle w:val="ListParagraph"/>
+        <w:numPr>
+          <w:ilvl w:val="2"/>
+          <w:numId w:val="2"/>
+        </w:numPr>
+      </w:pPr>
+      <w:r>
+        <w:t xml:space="preserve">Each component made needs to </w:t>
+      </w:r>
+      <w:proofErr w:type="gramStart"/>
+      <w:r>
+        <w:t>imported</w:t>
+      </w:r>
+      <w:proofErr w:type="gramEnd"/>
+    </w:p>
+    <w:p>
+      <w:pPr>
+        <w:pStyle w:val="ListParagraph"/>
+        <w:numPr>
+          <w:ilvl w:val="3"/>
+          <w:numId w:val="2"/>
+        </w:numPr>
+      </w:pPr>
+      <w:r>
+        <w:t xml:space="preserve">Ex. import </w:t>
+      </w:r>
+      <w:proofErr w:type="spellStart"/>
+      <w:r>
+        <w:t>MyApp</w:t>
+      </w:r>
+      <w:proofErr w:type="spellEnd"/>
+      <w:r>
+        <w:t xml:space="preserve"> from </w:t>
+      </w:r>
+      <w:proofErr w:type="gramStart"/>
+      <w:r>
+        <w:t>“./</w:t>
+      </w:r>
+      <w:proofErr w:type="gramEnd"/>
+      <w:r>
+        <w:t>components/</w:t>
+      </w:r>
+      <w:proofErr w:type="spellStart"/>
+      <w:r>
+        <w:t>MyApp</w:t>
+      </w:r>
+      <w:proofErr w:type="spellEnd"/>
+      <w:r>
+        <w:t>”</w:t>
+      </w:r>
+    </w:p>
+    <w:p>
+      <w:pPr>
+        <w:pStyle w:val="ListParagraph"/>
+        <w:numPr>
+          <w:ilvl w:val="1"/>
+          <w:numId w:val="2"/>
+        </w:numPr>
+      </w:pPr>
+      <w:r>
+        <w:t>React Parent/Child Components</w:t>
+      </w:r>
+    </w:p>
+    <w:p>
+      <w:pPr>
+        <w:pStyle w:val="ListParagraph"/>
+        <w:numPr>
+          <w:ilvl w:val="0"/>
+          <w:numId w:val="2"/>
+        </w:numPr>
+      </w:pPr>
+      <w:r>
+        <w:t>Styling React with CSS Classes</w:t>
+      </w:r>
+    </w:p>
+    <w:tbl>
+      <w:tblPr>
+        <w:tblStyle w:val="TableGrid"/>
+        <w:tblW w:w="0" w:type="auto"/>
+        <w:tblInd w:w="2165" w:type="dxa"/>
+        <w:tblLook w:val="04A0" w:firstRow="1" w:lastRow="0" w:firstColumn="1" w:lastColumn="0" w:noHBand="0" w:noVBand="1"/>
+      </w:tblPr>
+      <w:tblGrid>
+        <w:gridCol w:w="7185"/>
+      </w:tblGrid>
+      <w:tr>
+        <w:tc>
+          <w:tcPr>
+            <w:tcW w:w="7185" w:type="dxa"/>
+          </w:tcPr>
+          <w:p>
+            <w:pPr>
+              <w:pStyle w:val="ListParagraph"/>
+              <w:numPr>
+                <w:ilvl w:val="0"/>
+                <w:numId w:val="2"/>
+              </w:numPr>
+              <w:shd w:val="clear" w:color="auto" w:fill="282F33"/>
+              <w:spacing w:line="300" w:lineRule="atLeast"/>
+              <w:rPr>
+                <w:rFonts w:ascii="Source Code Pro" w:hAnsi="Source Code Pro"/>
+                <w:color w:val="D4D4D4"/>
+                <w:sz w:val="20"/>
+                <w:szCs w:val="20"/>
+              </w:rPr>
+            </w:pPr>
+            <w:r>
+              <w:rPr>
+                <w:rFonts w:ascii="Source Code Pro" w:hAnsi="Source Code Pro"/>
+                <w:color w:val="EA9B80"/>
+                <w:sz w:val="20"/>
+                <w:szCs w:val="20"/>
+              </w:rPr>
+              <w:t xml:space="preserve">import </w:t>
+            </w:r>
+            <w:r>
+              <w:rPr>
+                <w:rFonts w:ascii="Source Code Pro" w:hAnsi="Source Code Pro"/>
+                <w:color w:val="D4D4D4"/>
+                <w:sz w:val="20"/>
+                <w:szCs w:val="20"/>
+              </w:rPr>
+              <w:t xml:space="preserve">React </w:t>
+            </w:r>
+            <w:r>
+              <w:rPr>
+                <w:rFonts w:ascii="Source Code Pro" w:hAnsi="Source Code Pro"/>
+                <w:color w:val="EA9B80"/>
+                <w:sz w:val="20"/>
+                <w:szCs w:val="20"/>
+              </w:rPr>
+              <w:t>from</w:t>
+            </w:r>
+            <w:r>
+              <w:rPr>
+                <w:rFonts w:ascii="Source Code Pro" w:hAnsi="Source Code Pro"/>
+                <w:color w:val="D4D4D4"/>
+                <w:sz w:val="20"/>
+                <w:szCs w:val="20"/>
+              </w:rPr>
+              <w:t xml:space="preserve"> </w:t>
+            </w:r>
+            <w:r>
+              <w:rPr>
+                <w:rFonts w:ascii="Source Code Pro" w:hAnsi="Source Code Pro"/>
+                <w:color w:val="72B9DA"/>
+                <w:sz w:val="20"/>
+                <w:szCs w:val="20"/>
+              </w:rPr>
+              <w:t>"react"</w:t>
+            </w:r>
+          </w:p>
+          <w:p>
+            <w:pPr>
+              <w:pStyle w:val="ListParagraph"/>
+              <w:numPr>
+                <w:ilvl w:val="0"/>
+                <w:numId w:val="2"/>
+              </w:numPr>
+              <w:shd w:val="clear" w:color="auto" w:fill="282F33"/>
+              <w:spacing w:line="300" w:lineRule="atLeast"/>
+              <w:rPr>
+                <w:rFonts w:ascii="Source Code Pro" w:hAnsi="Source Code Pro"/>
+                <w:color w:val="D4D4D4"/>
+                <w:sz w:val="20"/>
+                <w:szCs w:val="20"/>
+              </w:rPr>
+            </w:pPr>
+          </w:p>
+          <w:p>
+            <w:pPr>
+              <w:pStyle w:val="ListParagraph"/>
+              <w:numPr>
+                <w:ilvl w:val="0"/>
+                <w:numId w:val="2"/>
+              </w:numPr>
+              <w:shd w:val="clear" w:color="auto" w:fill="282F33"/>
+              <w:spacing w:line="300" w:lineRule="atLeast"/>
+              <w:rPr>
+                <w:rFonts w:ascii="Source Code Pro" w:hAnsi="Source Code Pro"/>
+                <w:color w:val="D4D4D4"/>
+                <w:sz w:val="20"/>
+                <w:szCs w:val="20"/>
+              </w:rPr>
+            </w:pPr>
+            <w:r>
+              <w:rPr>
+                <w:rFonts w:ascii="Source Code Pro" w:hAnsi="Source Code Pro"/>
+                <w:color w:val="EA9B80"/>
+                <w:sz w:val="20"/>
+                <w:szCs w:val="20"/>
+              </w:rPr>
+              <w:t>function</w:t>
+            </w:r>
+            <w:r>
+              <w:rPr>
+                <w:rFonts w:ascii="Source Code Pro" w:hAnsi="Source Code Pro"/>
+                <w:color w:val="D4D4D4"/>
+                <w:sz w:val="20"/>
+                <w:szCs w:val="20"/>
+              </w:rPr>
+              <w:t xml:space="preserve"> </w:t>
+            </w:r>
+            <w:proofErr w:type="gramStart"/>
+            <w:r>
+              <w:rPr>
+                <w:rFonts w:ascii="Source Code Pro" w:hAnsi="Source Code Pro"/>
+                <w:color w:val="D4D4D4"/>
+                <w:sz w:val="20"/>
+                <w:szCs w:val="20"/>
+              </w:rPr>
+              <w:t>Header(</w:t>
+            </w:r>
+            <w:proofErr w:type="gramEnd"/>
+            <w:r>
+              <w:rPr>
+                <w:rFonts w:ascii="Source Code Pro" w:hAnsi="Source Code Pro"/>
+                <w:color w:val="D4D4D4"/>
+                <w:sz w:val="20"/>
+                <w:szCs w:val="20"/>
+              </w:rPr>
+              <w:t>) {</w:t>
+            </w:r>
+          </w:p>
+          <w:p>
+            <w:pPr>
+              <w:pStyle w:val="ListParagraph"/>
+              <w:numPr>
+                <w:ilvl w:val="0"/>
+                <w:numId w:val="2"/>
+              </w:numPr>
+              <w:shd w:val="clear" w:color="auto" w:fill="282F33"/>
+              <w:spacing w:line="300" w:lineRule="atLeast"/>
+              <w:rPr>
+                <w:rFonts w:ascii="Source Code Pro" w:hAnsi="Source Code Pro"/>
+                <w:color w:val="D4D4D4"/>
+                <w:sz w:val="20"/>
+                <w:szCs w:val="20"/>
+              </w:rPr>
+            </w:pPr>
+            <w:r>
+              <w:rPr>
+                <w:rFonts w:ascii="Source Code Pro" w:hAnsi="Source Code Pro"/>
+                <w:color w:val="D4D4D4"/>
+                <w:sz w:val="20"/>
+                <w:szCs w:val="20"/>
+              </w:rPr>
+              <w:t xml:space="preserve">    </w:t>
+            </w:r>
+            <w:r>
+              <w:rPr>
+                <w:rFonts w:ascii="Source Code Pro" w:hAnsi="Source Code Pro"/>
+                <w:color w:val="EA9B80"/>
+                <w:sz w:val="20"/>
+                <w:szCs w:val="20"/>
+              </w:rPr>
+              <w:t>return</w:t>
+            </w:r>
+            <w:r>
+              <w:rPr>
+                <w:rFonts w:ascii="Source Code Pro" w:hAnsi="Source Code Pro"/>
+                <w:color w:val="D4D4D4"/>
+                <w:sz w:val="20"/>
+                <w:szCs w:val="20"/>
+              </w:rPr>
+              <w:t xml:space="preserve"> (</w:t>
+            </w:r>
+          </w:p>
+          <w:p>
+            <w:pPr>
+              <w:pStyle w:val="ListParagraph"/>
+              <w:numPr>
+                <w:ilvl w:val="0"/>
+                <w:numId w:val="2"/>
+              </w:numPr>
+              <w:shd w:val="clear" w:color="auto" w:fill="282F33"/>
+              <w:spacing w:line="300" w:lineRule="atLeast"/>
+              <w:rPr>
+                <w:rFonts w:ascii="Source Code Pro" w:hAnsi="Source Code Pro"/>
+                <w:color w:val="D4D4D4"/>
+                <w:sz w:val="20"/>
+                <w:szCs w:val="20"/>
+              </w:rPr>
+            </w:pPr>
+            <w:r>
+              <w:rPr>
+                <w:rFonts w:ascii="Source Code Pro" w:hAnsi="Source Code Pro"/>
+                <w:color w:val="D4D4D4"/>
+                <w:sz w:val="20"/>
+                <w:szCs w:val="20"/>
+              </w:rPr>
+              <w:t xml:space="preserve">        &lt;</w:t>
+            </w:r>
+            <w:r>
+              <w:rPr>
+                <w:rFonts w:ascii="Source Code Pro" w:hAnsi="Source Code Pro"/>
+                <w:color w:val="F1D787"/>
+                <w:sz w:val="20"/>
+                <w:szCs w:val="20"/>
+              </w:rPr>
+              <w:t>header</w:t>
+            </w:r>
+            <w:r>
+              <w:rPr>
+                <w:rFonts w:ascii="Source Code Pro" w:hAnsi="Source Code Pro"/>
+                <w:color w:val="D4D4D4"/>
+                <w:sz w:val="20"/>
+                <w:szCs w:val="20"/>
+              </w:rPr>
+              <w:t xml:space="preserve"> </w:t>
+            </w:r>
+            <w:proofErr w:type="spellStart"/>
+            <w:r>
+              <w:rPr>
+                <w:rFonts w:ascii="Source Code Pro" w:hAnsi="Source Code Pro"/>
+                <w:color w:val="A7C9DE"/>
+                <w:sz w:val="20"/>
+                <w:szCs w:val="20"/>
+              </w:rPr>
+              <w:t>className</w:t>
+            </w:r>
+            <w:proofErr w:type="spellEnd"/>
+            <w:r>
+              <w:rPr>
+                <w:rFonts w:ascii="Source Code Pro" w:hAnsi="Source Code Pro"/>
+                <w:color w:val="DCDCDC"/>
+                <w:sz w:val="20"/>
+                <w:szCs w:val="20"/>
+              </w:rPr>
+              <w:t>=</w:t>
+            </w:r>
+            <w:r>
+              <w:rPr>
+                <w:rFonts w:ascii="Source Code Pro" w:hAnsi="Source Code Pro"/>
+                <w:color w:val="598DA6"/>
+                <w:sz w:val="20"/>
+                <w:szCs w:val="20"/>
+              </w:rPr>
+              <w:t>"navbar"</w:t>
+            </w:r>
+            <w:r>
+              <w:rPr>
+                <w:rFonts w:ascii="Source Code Pro" w:hAnsi="Source Code Pro"/>
+                <w:color w:val="D4D4D4"/>
+                <w:sz w:val="20"/>
+                <w:szCs w:val="20"/>
+              </w:rPr>
+              <w:t>&gt;This is the header&lt;/</w:t>
+            </w:r>
+            <w:r>
+              <w:rPr>
+                <w:rFonts w:ascii="Source Code Pro" w:hAnsi="Source Code Pro"/>
+                <w:color w:val="F1D787"/>
+                <w:sz w:val="20"/>
+                <w:szCs w:val="20"/>
+              </w:rPr>
+              <w:t>header</w:t>
+            </w:r>
+            <w:r>
+              <w:rPr>
+                <w:rFonts w:ascii="Source Code Pro" w:hAnsi="Source Code Pro"/>
+                <w:color w:val="D4D4D4"/>
+                <w:sz w:val="20"/>
+                <w:szCs w:val="20"/>
+              </w:rPr>
+              <w:t>&gt;</w:t>
+            </w:r>
+          </w:p>
+          <w:p>
+            <w:pPr>
+              <w:pStyle w:val="ListParagraph"/>
+              <w:numPr>
+                <w:ilvl w:val="0"/>
+                <w:numId w:val="2"/>
+              </w:numPr>
+              <w:shd w:val="clear" w:color="auto" w:fill="282F33"/>
+              <w:spacing w:line="300" w:lineRule="atLeast"/>
+              <w:rPr>
+                <w:rFonts w:ascii="Source Code Pro" w:hAnsi="Source Code Pro"/>
+                <w:color w:val="D4D4D4"/>
+                <w:sz w:val="20"/>
+                <w:szCs w:val="20"/>
+              </w:rPr>
+            </w:pPr>
+            <w:r>
+              <w:rPr>
+                <w:rFonts w:ascii="Source Code Pro" w:hAnsi="Source Code Pro"/>
+                <w:color w:val="D4D4D4"/>
+                <w:sz w:val="20"/>
+                <w:szCs w:val="20"/>
+              </w:rPr>
+              <w:t xml:space="preserve">    )</w:t>
+            </w:r>
+          </w:p>
+          <w:p>
+            <w:pPr>
+              <w:pStyle w:val="ListParagraph"/>
+              <w:numPr>
+                <w:ilvl w:val="0"/>
+                <w:numId w:val="2"/>
+              </w:numPr>
+              <w:shd w:val="clear" w:color="auto" w:fill="282F33"/>
+              <w:spacing w:line="300" w:lineRule="atLeast"/>
+              <w:rPr>
+                <w:rFonts w:ascii="Source Code Pro" w:hAnsi="Source Code Pro"/>
+                <w:color w:val="D4D4D4"/>
+                <w:sz w:val="20"/>
+                <w:szCs w:val="20"/>
+              </w:rPr>
+            </w:pPr>
+            <w:r>
+              <w:rPr>
+                <w:rFonts w:ascii="Source Code Pro" w:hAnsi="Source Code Pro"/>
+                <w:color w:val="D4D4D4"/>
+                <w:sz w:val="20"/>
+                <w:szCs w:val="20"/>
+              </w:rPr>
+              <w:t>}</w:t>
+            </w:r>
+          </w:p>
+          <w:p>
+            <w:pPr>
+              <w:pStyle w:val="ListParagraph"/>
+              <w:numPr>
+                <w:ilvl w:val="0"/>
+                <w:numId w:val="2"/>
+              </w:numPr>
+              <w:shd w:val="clear" w:color="auto" w:fill="282F33"/>
+              <w:spacing w:line="300" w:lineRule="atLeast"/>
+              <w:rPr>
+                <w:rFonts w:ascii="Source Code Pro" w:hAnsi="Source Code Pro"/>
+                <w:color w:val="D4D4D4"/>
+                <w:sz w:val="20"/>
+                <w:szCs w:val="20"/>
+              </w:rPr>
+            </w:pPr>
+          </w:p>
+          <w:p>
+            <w:pPr>
+              <w:pStyle w:val="ListParagraph"/>
+              <w:numPr>
+                <w:ilvl w:val="0"/>
+                <w:numId w:val="2"/>
+              </w:numPr>
+              <w:shd w:val="clear" w:color="auto" w:fill="282F33"/>
+              <w:spacing w:line="300" w:lineRule="atLeast"/>
+              <w:rPr>
+                <w:rFonts w:ascii="Source Code Pro" w:hAnsi="Source Code Pro"/>
+                <w:color w:val="D4D4D4"/>
+                <w:sz w:val="20"/>
+                <w:szCs w:val="20"/>
+              </w:rPr>
+            </w:pPr>
+            <w:r>
+              <w:rPr>
+                <w:rFonts w:ascii="Source Code Pro" w:hAnsi="Source Code Pro"/>
+                <w:color w:val="EA9B80"/>
+                <w:sz w:val="20"/>
+                <w:szCs w:val="20"/>
+              </w:rPr>
+              <w:t>export</w:t>
+            </w:r>
+            <w:r>
+              <w:rPr>
+                <w:rFonts w:ascii="Source Code Pro" w:hAnsi="Source Code Pro"/>
+                <w:color w:val="D4D4D4"/>
+                <w:sz w:val="20"/>
+                <w:szCs w:val="20"/>
+              </w:rPr>
+              <w:t xml:space="preserve"> </w:t>
+            </w:r>
+            <w:r>
+              <w:rPr>
+                <w:rFonts w:ascii="Source Code Pro" w:hAnsi="Source Code Pro"/>
+                <w:color w:val="EA9B80"/>
+                <w:sz w:val="20"/>
+                <w:szCs w:val="20"/>
+              </w:rPr>
+              <w:t>default</w:t>
+            </w:r>
+            <w:r>
+              <w:rPr>
+                <w:rFonts w:ascii="Source Code Pro" w:hAnsi="Source Code Pro"/>
+                <w:color w:val="D4D4D4"/>
+                <w:sz w:val="20"/>
+                <w:szCs w:val="20"/>
+              </w:rPr>
+              <w:t xml:space="preserve"> Header</w:t>
+            </w:r>
+          </w:p>
+          <w:p>
+            <w:r>
+              <w:t>then reference to style sheet as you would with classes</w:t>
+            </w:r>
+          </w:p>
+        </w:tc>
+      </w:tr>
+    </w:tbl>
+    <w:p>
+      <w:pPr>
+        <w:pStyle w:val="ListParagraph"/>
+        <w:numPr>
+          <w:ilvl w:val="0"/>
+          <w:numId w:val="2"/>
+        </w:numPr>
+      </w:pPr>
+      <w:r>
+        <w:t>Caveats</w:t>
+      </w:r>
+    </w:p>
+    <w:p>
+      <w:pPr>
+        <w:pStyle w:val="ListParagraph"/>
+        <w:numPr>
+          <w:ilvl w:val="1"/>
+          <w:numId w:val="2"/>
+        </w:numPr>
+      </w:pPr>
+      <w:r>
+        <w:t xml:space="preserve">Will need semicolon if </w:t>
+      </w:r>
+      <w:proofErr w:type="spellStart"/>
+      <w:proofErr w:type="gramStart"/>
+      <w:r>
+        <w:t>your</w:t>
+      </w:r>
+      <w:proofErr w:type="spellEnd"/>
+      <w:proofErr w:type="gramEnd"/>
+      <w:r>
+        <w:t xml:space="preserve"> doing for loops</w:t>
+      </w:r>
+    </w:p>
+    <w:p>
+      <w:pPr>
+        <w:pStyle w:val="ListParagraph"/>
+        <w:numPr>
+          <w:ilvl w:val="1"/>
+          <w:numId w:val="2"/>
+        </w:numPr>
+      </w:pPr>
+      <w:r>
+        <w:t>Arrows functions are useful in anonymous functions or write a class method</w:t>
+      </w:r>
+    </w:p>
+    <w:p>
+      <w:pPr>
+        <w:pStyle w:val="ListParagraph"/>
+        <w:numPr>
+          <w:ilvl w:val="0"/>
+          <w:numId w:val="2"/>
+        </w:numPr>
+      </w:pPr>
+      <w:r>
+        <w:lastRenderedPageBreak/>
+        <w:t xml:space="preserve">JSX to </w:t>
+      </w:r>
+      <w:proofErr w:type="spellStart"/>
+      <w:r>
+        <w:t>Javascript</w:t>
+      </w:r>
+      <w:proofErr w:type="spellEnd"/>
+      <w:r>
+        <w:t xml:space="preserve"> and back</w:t>
+      </w:r>
+    </w:p>
+    <w:tbl>
+      <w:tblPr>
+        <w:tblStyle w:val="TableGrid"/>
+        <w:tblW w:w="0" w:type="auto"/>
+        <w:tblInd w:w="2165" w:type="dxa"/>
+        <w:tblLook w:val="04A0" w:firstRow="1" w:lastRow="0" w:firstColumn="1" w:lastColumn="0" w:noHBand="0" w:noVBand="1"/>
+      </w:tblPr>
+      <w:tblGrid>
+        <w:gridCol w:w="7185"/>
+      </w:tblGrid>
+      <w:tr>
+        <w:tc>
+          <w:tcPr>
+            <w:tcW w:w="9350" w:type="dxa"/>
+          </w:tcPr>
+          <w:p>
+            <w:pPr>
+              <w:pStyle w:val="ListParagraph"/>
+              <w:numPr>
+                <w:ilvl w:val="1"/>
+                <w:numId w:val="2"/>
+              </w:numPr>
+              <w:ind w:left="0" w:firstLine="0"/>
+            </w:pPr>
+            <w:r>
+              <w:rPr>
+                <w:noProof/>
+              </w:rPr>
+              <w:drawing>
+                <wp:inline distT="0" distB="0" distL="0" distR="0" wp14:anchorId="02C09360" wp14:editId="7A75F11B">
+                  <wp:extent cx="5943600" cy="2778760"/>
+                  <wp:effectExtent l="0" t="0" r="0" b="2540"/>
+                  <wp:docPr id="2" name="Picture 2" descr="Graphical user interface, text, application&#10;&#10;Description automatically generated"/>
+                  <wp:cNvGraphicFramePr>
+                    <a:graphicFrameLocks xmlns:a="http://schemas.openxmlformats.org/drawingml/2006/main" noChangeAspect="1"/>
+                  </wp:cNvGraphicFramePr>
+                  <a:graphic xmlns:a="http://schemas.openxmlformats.org/drawingml/2006/main">
+                    <a:graphicData uri="http://schemas.openxmlformats.org/drawingml/2006/picture">
+                      <pic:pic xmlns:pic="http://schemas.openxmlformats.org/drawingml/2006/picture">
+                        <pic:nvPicPr>
+                          <pic:cNvPr id="2" name="Picture 2" descr="Graphical user interface, text, application&#10;&#10;Description automatically generated"/>
+                          <pic:cNvPicPr/>
+                        </pic:nvPicPr>
+                        <pic:blipFill>
+                          <a:blip r:embed="rId5" cstate="print">
+                            <a:extLst>
+                              <a:ext uri="{28A0092B-C50C-407E-A947-70E740481C1C}">
+                                <a14:useLocalDpi xmlns:a14="http://schemas.microsoft.com/office/drawing/2010/main" val="0"/>
+                              </a:ext>
+                            </a:extLst>
+                          </a:blip>
+                          <a:stretch>
+                            <a:fillRect/>
+                          </a:stretch>
+                        </pic:blipFill>
+                        <pic:spPr>
+                          <a:xfrm>
+                            <a:off x="0" y="0"/>
+                            <a:ext cx="5943600" cy="2778760"/>
+                          </a:xfrm>
+                          <a:prstGeom prst="rect">
+                            <a:avLst/>
+                          </a:prstGeom>
+                        </pic:spPr>
+                      </pic:pic>
+                    </a:graphicData>
+                  </a:graphic>
+                </wp:inline>
+              </w:drawing>
+            </w:r>
+            <w:r>
+              <w:rPr>
+                <w:noProof/>
+              </w:rPr>
+              <w:drawing>
+                <wp:inline distT="0" distB="0" distL="0" distR="0" wp14:anchorId="658D6D1F" wp14:editId="6648C1C9">
+                  <wp:extent cx="5943600" cy="2665730"/>
+                  <wp:effectExtent l="0" t="0" r="0" b="1270"/>
+                  <wp:docPr id="1" name="Picture 1" descr="Graphical user interface, text&#10;&#10;Description automatically generated with medium confidence"/>
+                  <wp:cNvGraphicFramePr>
+                    <a:graphicFrameLocks xmlns:a="http://schemas.openxmlformats.org/drawingml/2006/main" noChangeAspect="1"/>
+                  </wp:cNvGraphicFramePr>
+                  <a:graphic xmlns:a="http://schemas.openxmlformats.org/drawingml/2006/main">
+                    <a:graphicData uri="http://schemas.openxmlformats.org/drawingml/2006/picture">
+                      <pic:pic xmlns:pic="http://schemas.openxmlformats.org/drawingml/2006/picture">
+                        <pic:nvPicPr>
+                          <pic:cNvPr id="1" name="Picture 1" descr="Graphical user interface, text&#10;&#10;Description automatically generated with medium confidence"/>
+                          <pic:cNvPicPr/>
+                        </pic:nvPicPr>
+                        <pic:blipFill>
+                          <a:blip r:embed="rId6" cstate="print">
+                            <a:extLst>
+                              <a:ext uri="{28A0092B-C50C-407E-A947-70E740481C1C}">
+                                <a14:useLocalDpi xmlns:a14="http://schemas.microsoft.com/office/drawing/2010/main" val="0"/>
+                              </a:ext>
+                            </a:extLst>
+                          </a:blip>
+                          <a:stretch>
+                            <a:fillRect/>
+                          </a:stretch>
+                        </pic:blipFill>
+                        <pic:spPr>
+                          <a:xfrm>
+                            <a:off x="0" y="0"/>
+                            <a:ext cx="5943600" cy="2665730"/>
+                          </a:xfrm>
+                          <a:prstGeom prst="rect">
+                            <a:avLst/>
+                          </a:prstGeom>
+                        </pic:spPr>
+                      </pic:pic>
+                    </a:graphicData>
+                  </a:graphic>
+                </wp:inline>
+              </w:drawing>
+            </w:r>
+          </w:p>
+        </w:tc>
+      </w:tr>
+    </w:tbl>
+    <w:p>
+      <w:pPr>
+        <w:pStyle w:val="ListParagraph"/>
+        <w:numPr>
+          <w:ilvl w:val="0"/>
+          <w:numId w:val="2"/>
+        </w:numPr>
+      </w:pPr>
+      <w:r>
+        <w:t>Props</w:t>
+      </w:r>
+    </w:p>
+    <w:p>
+      <w:pPr>
+        <w:pStyle w:val="ListParagraph"/>
+        <w:numPr>
+          <w:ilvl w:val="1"/>
+          <w:numId w:val="2"/>
+        </w:numPr>
+      </w:pPr>
+    </w:p>
+    <w:p>
+      <w:pPr>
+        <w:pStyle w:val="ListParagraph"/>
+        <w:numPr>
+          <w:ilvl w:val="0"/>
+          <w:numId w:val="2"/>
+        </w:numPr>
+      </w:pPr>
+      <w:r>
+        <w:t xml:space="preserve">Mapping Components in React </w:t>
+      </w:r>
+    </w:p>
+    <w:p>
+      <w:pPr>
+        <w:pStyle w:val="ListParagraph"/>
+        <w:numPr>
+          <w:ilvl w:val="1"/>
+          <w:numId w:val="2"/>
+        </w:numPr>
+      </w:pPr>
     </w:p>
     <w:sectPr>
       <w:pgSz w:w="12240" w:h="15840"/>
@@ -216,16 +999,16 @@
 <file path=word/numbering.xml><?xml version="1.0" encoding="utf-8"?>
 <w:numbering xmlns:wpc="http://schemas.microsoft.com/office/word/2010/wordprocessingCanvas" xmlns:cx="http://schemas.microsoft.com/office/drawing/2014/chartex" xmlns:cx1="http://schemas.microsoft.com/office/drawing/2015/9/8/chartex" xmlns:cx2="http://schemas.microsoft.com/office/drawing/2015/10/21/chartex" xmlns:cx3="http://schemas.microsoft.com/office/drawing/2016/5/9/chartex" xmlns:cx4="http://schemas.microsoft.com/office/drawing/2016/5/10/chartex" xmlns:cx5="http://schemas.microsoft.com/office/drawing/2016/5/11/chartex" xmlns:cx6="http://schemas.microsoft.com/office/drawing/2016/5/12/chartex" xmlns:cx7="http://schemas.microsoft.com/office/drawing/2016/5/13/chartex" xmlns:cx8="http://schemas.microsoft.com/office/drawing/2016/5/14/chartex" xmlns:mc="http://schemas.openxmlformats.org/markup-compatibility/2006" xmlns:aink="http://schemas.microsoft.com/office/drawing/2016/ink" xmlns:am3d="http://schemas.microsoft.com/office/drawing/2017/model3d" xmlns:o="urn:schemas-microsoft-com:office:office" xmlns:r="http://schemas.openxmlformats.org/officeDocument/2006/relationships" xmlns:m="http://schemas.openxmlformats.org/officeDocument/2006/math" xmlns:v="urn:schemas-microsoft-com:vml" xmlns:wp14="http://schemas.microsoft.com/office/word/2010/wordprocessingDrawing" xmlns:wp="http://schemas.openxmlformats.org/drawingml/2006/wordprocessingDrawing" xmlns:w10="urn:schemas-microsoft-com:office:word" xmlns:w="http://schemas.openxmlformats.org/wordprocessingml/2006/main" xmlns:w14="http://schemas.microsoft.com/office/word/2010/wordml" xmlns:w15="http://schemas.microsoft.com/office/word/2012/wordml" xmlns:w16cex="http://schemas.microsoft.com/office/word/2018/wordml/cex" xmlns:w16cid="http://schemas.microsoft.com/office/word/2016/wordml/cid" xmlns:w16="http://schemas.microsoft.com/office/word/2018/wordml" xmlns:w16se="http://schemas.microsoft.com/office/word/2015/wordml/symex" xmlns:wpg="http://schemas.microsoft.com/office/word/2010/wordprocessingGroup" xmlns:wpi="http://schemas.microsoft.com/office/word/2010/wordprocessingInk" xmlns:wne="http://schemas.microsoft.com/office/word/2006/wordml" xmlns:wps="http://schemas.microsoft.com/office/word/2010/wordprocessingShape" mc:Ignorable="w14 w15 w16se w16cid w16 w16cex wp14">
   <w:abstractNum w:abstractNumId="0" w15:restartNumberingAfterBreak="0">
-    <w:nsid w:val="3601123E"/>
+    <w:nsid w:val="1FB76B51"/>
     <w:multiLevelType w:val="hybridMultilevel"/>
-    <w:tmpl w:val="27984488"/>
+    <w:tmpl w:val="B4AE1E26"/>
     <w:lvl w:ilvl="0" w:tplc="F6CA2740">
       <w:start w:val="7"/>
       <w:numFmt w:val="bullet"/>
       <w:lvlText w:val="-"/>
       <w:lvlJc w:val="left"/>
       <w:pPr>
-        <w:ind w:left="720" w:hanging="360"/>
+        <w:ind w:left="1445" w:hanging="360"/>
       </w:pPr>
       <w:rPr>
         <w:rFonts w:ascii="Calibri" w:eastAsiaTheme="minorHAnsi" w:hAnsi="Calibri" w:cs="Calibri" w:hint="default"/>
@@ -237,7 +1020,7 @@
       <w:lvlText w:val="o"/>
       <w:lvlJc w:val="left"/>
       <w:pPr>
-        <w:ind w:left="1440" w:hanging="360"/>
+        <w:ind w:left="2165" w:hanging="360"/>
       </w:pPr>
       <w:rPr>
         <w:rFonts w:ascii="Courier New" w:hAnsi="Courier New" w:cs="Courier New" w:hint="default"/>
@@ -249,6 +1032,119 @@
       <w:lvlText w:val=""/>
       <w:lvlJc w:val="left"/>
       <w:pPr>
+        <w:ind w:left="2885" w:hanging="360"/>
+      </w:pPr>
+      <w:rPr>
+        <w:rFonts w:ascii="Wingdings" w:hAnsi="Wingdings" w:hint="default"/>
+      </w:rPr>
+    </w:lvl>
+    <w:lvl w:ilvl="3" w:tplc="04090001">
+      <w:start w:val="1"/>
+      <w:numFmt w:val="bullet"/>
+      <w:lvlText w:val=""/>
+      <w:lvlJc w:val="left"/>
+      <w:pPr>
+        <w:ind w:left="3605" w:hanging="360"/>
+      </w:pPr>
+      <w:rPr>
+        <w:rFonts w:ascii="Symbol" w:hAnsi="Symbol" w:hint="default"/>
+      </w:rPr>
+    </w:lvl>
+    <w:lvl w:ilvl="4" w:tplc="04090003" w:tentative="1">
+      <w:start w:val="1"/>
+      <w:numFmt w:val="bullet"/>
+      <w:lvlText w:val="o"/>
+      <w:lvlJc w:val="left"/>
+      <w:pPr>
+        <w:ind w:left="4325" w:hanging="360"/>
+      </w:pPr>
+      <w:rPr>
+        <w:rFonts w:ascii="Courier New" w:hAnsi="Courier New" w:cs="Courier New" w:hint="default"/>
+      </w:rPr>
+    </w:lvl>
+    <w:lvl w:ilvl="5" w:tplc="04090005" w:tentative="1">
+      <w:start w:val="1"/>
+      <w:numFmt w:val="bullet"/>
+      <w:lvlText w:val=""/>
+      <w:lvlJc w:val="left"/>
+      <w:pPr>
+        <w:ind w:left="5045" w:hanging="360"/>
+      </w:pPr>
+      <w:rPr>
+        <w:rFonts w:ascii="Wingdings" w:hAnsi="Wingdings" w:hint="default"/>
+      </w:rPr>
+    </w:lvl>
+    <w:lvl w:ilvl="6" w:tplc="04090001" w:tentative="1">
+      <w:start w:val="1"/>
+      <w:numFmt w:val="bullet"/>
+      <w:lvlText w:val=""/>
+      <w:lvlJc w:val="left"/>
+      <w:pPr>
+        <w:ind w:left="5765" w:hanging="360"/>
+      </w:pPr>
+      <w:rPr>
+        <w:rFonts w:ascii="Symbol" w:hAnsi="Symbol" w:hint="default"/>
+      </w:rPr>
+    </w:lvl>
+    <w:lvl w:ilvl="7" w:tplc="04090003" w:tentative="1">
+      <w:start w:val="1"/>
+      <w:numFmt w:val="bullet"/>
+      <w:lvlText w:val="o"/>
+      <w:lvlJc w:val="left"/>
+      <w:pPr>
+        <w:ind w:left="6485" w:hanging="360"/>
+      </w:pPr>
+      <w:rPr>
+        <w:rFonts w:ascii="Courier New" w:hAnsi="Courier New" w:cs="Courier New" w:hint="default"/>
+      </w:rPr>
+    </w:lvl>
+    <w:lvl w:ilvl="8" w:tplc="04090005" w:tentative="1">
+      <w:start w:val="1"/>
+      <w:numFmt w:val="bullet"/>
+      <w:lvlText w:val=""/>
+      <w:lvlJc w:val="left"/>
+      <w:pPr>
+        <w:ind w:left="7205" w:hanging="360"/>
+      </w:pPr>
+      <w:rPr>
+        <w:rFonts w:ascii="Wingdings" w:hAnsi="Wingdings" w:hint="default"/>
+      </w:rPr>
+    </w:lvl>
+  </w:abstractNum>
+  <w:abstractNum w:abstractNumId="1" w15:restartNumberingAfterBreak="0">
+    <w:nsid w:val="3601123E"/>
+    <w:multiLevelType w:val="hybridMultilevel"/>
+    <w:tmpl w:val="27984488"/>
+    <w:lvl w:ilvl="0" w:tplc="F6CA2740">
+      <w:start w:val="7"/>
+      <w:numFmt w:val="bullet"/>
+      <w:lvlText w:val="-"/>
+      <w:lvlJc w:val="left"/>
+      <w:pPr>
+        <w:ind w:left="720" w:hanging="360"/>
+      </w:pPr>
+      <w:rPr>
+        <w:rFonts w:ascii="Calibri" w:eastAsiaTheme="minorHAnsi" w:hAnsi="Calibri" w:cs="Calibri" w:hint="default"/>
+      </w:rPr>
+    </w:lvl>
+    <w:lvl w:ilvl="1" w:tplc="04090003">
+      <w:start w:val="1"/>
+      <w:numFmt w:val="bullet"/>
+      <w:lvlText w:val="o"/>
+      <w:lvlJc w:val="left"/>
+      <w:pPr>
+        <w:ind w:left="1440" w:hanging="360"/>
+      </w:pPr>
+      <w:rPr>
+        <w:rFonts w:ascii="Courier New" w:hAnsi="Courier New" w:cs="Courier New" w:hint="default"/>
+      </w:rPr>
+    </w:lvl>
+    <w:lvl w:ilvl="2" w:tplc="04090005">
+      <w:start w:val="1"/>
+      <w:numFmt w:val="bullet"/>
+      <w:lvlText w:val=""/>
+      <w:lvlJc w:val="left"/>
+      <w:pPr>
         <w:ind w:left="2160" w:hanging="360"/>
       </w:pPr>
       <w:rPr>
@@ -329,6 +1225,9 @@
     </w:lvl>
   </w:abstractNum>
   <w:num w:numId="1">
+    <w:abstractNumId w:val="1"/>
+  </w:num>
+  <w:num w:numId="2">
     <w:abstractNumId w:val="0"/>
   </w:num>
 </w:numbering>
@@ -767,6 +1666,22 @@
       <w:contextualSpacing/>
     </w:pPr>
   </w:style>
+  <w:style w:type="table" w:styleId="TableGrid">
+    <w:name w:val="Table Grid"/>
+    <w:basedOn w:val="TableNormal"/>
+    <w:uiPriority w:val="39"/>
+    <w:rsid w:val="00562A4B"/>
+    <w:tblPr>
+      <w:tblBorders>
+        <w:top w:val="single" w:sz="4" w:space="0" w:color="auto"/>
+        <w:left w:val="single" w:sz="4" w:space="0" w:color="auto"/>
+        <w:bottom w:val="single" w:sz="4" w:space="0" w:color="auto"/>
+        <w:right w:val="single" w:sz="4" w:space="0" w:color="auto"/>
+        <w:insideH w:val="single" w:sz="4" w:space="0" w:color="auto"/>
+        <w:insideV w:val="single" w:sz="4" w:space="0" w:color="auto"/>
+      </w:tblBorders>
+    </w:tblPr>
+  </w:style>
 </w:styles>
 </file>
 

</xml_diff>